<commit_message>
PDF Document for .magic
Modified project word document
</commit_message>
<xml_diff>
--- a/SDF_ProjectFiles/Software Design Fundamentals - Term Project (.magic).docx
+++ b/SDF_ProjectFiles/Software Design Fundamentals - Term Project (.magic).docx
@@ -378,176 +378,6 @@
         <w:rPr>
           <w:rtl w:val="0"/>
         </w:rPr>
-      </w:r>
-    </w:p>
-    <w:p>
-      <w:pPr>
-        <w:rPr/>
-      </w:pPr>
-      <w:r>
-        <w:rPr>
-          <w:rtl w:val="0"/>
-        </w:rPr>
-      </w:r>
-    </w:p>
-    <w:p>
-      <w:pPr>
-        <w:rPr/>
-      </w:pPr>
-      <w:r>
-        <w:rPr>
-          <w:rtl w:val="0"/>
-        </w:rPr>
-      </w:r>
-    </w:p>
-    <w:p>
-      <w:pPr>
-        <w:rPr/>
-      </w:pPr>
-      <w:r>
-        <w:rPr>
-          <w:rtl w:val="0"/>
-        </w:rPr>
-      </w:r>
-    </w:p>
-    <w:p>
-      <w:pPr>
-        <w:rPr/>
-      </w:pPr>
-      <w:r>
-        <w:rPr>
-          <w:rtl w:val="0"/>
-        </w:rPr>
-      </w:r>
-    </w:p>
-    <w:p>
-      <w:pPr>
-        <w:rPr/>
-      </w:pPr>
-      <w:r>
-        <w:rPr>
-          <w:rtl w:val="0"/>
-        </w:rPr>
-      </w:r>
-    </w:p>
-    <w:p>
-      <w:pPr>
-        <w:rPr/>
-      </w:pPr>
-      <w:r>
-        <w:rPr>
-          <w:rtl w:val="0"/>
-        </w:rPr>
-      </w:r>
-    </w:p>
-    <w:p>
-      <w:pPr>
-        <w:rPr/>
-      </w:pPr>
-      <w:r>
-        <w:rPr>
-          <w:rtl w:val="0"/>
-        </w:rPr>
-      </w:r>
-    </w:p>
-    <w:p>
-      <w:pPr>
-        <w:rPr/>
-      </w:pPr>
-      <w:r>
-        <w:rPr>
-          <w:rtl w:val="0"/>
-        </w:rPr>
-      </w:r>
-    </w:p>
-    <w:p>
-      <w:pPr>
-        <w:rPr/>
-      </w:pPr>
-      <w:r>
-        <w:rPr>
-          <w:rtl w:val="0"/>
-        </w:rPr>
-      </w:r>
-    </w:p>
-    <w:p>
-      <w:pPr>
-        <w:rPr/>
-      </w:pPr>
-      <w:r>
-        <w:rPr>
-          <w:rtl w:val="0"/>
-        </w:rPr>
-      </w:r>
-    </w:p>
-    <w:p>
-      <w:pPr>
-        <w:rPr/>
-      </w:pPr>
-      <w:r>
-        <w:rPr>
-          <w:rtl w:val="0"/>
-        </w:rPr>
-      </w:r>
-    </w:p>
-    <w:p>
-      <w:pPr>
-        <w:rPr/>
-      </w:pPr>
-      <w:r>
-        <w:rPr>
-          <w:rtl w:val="0"/>
-        </w:rPr>
-      </w:r>
-    </w:p>
-    <w:p>
-      <w:pPr>
-        <w:rPr/>
-      </w:pPr>
-      <w:r>
-        <w:rPr>
-          <w:rtl w:val="0"/>
-        </w:rPr>
-      </w:r>
-    </w:p>
-    <w:p>
-      <w:pPr>
-        <w:rPr/>
-      </w:pPr>
-      <w:r>
-        <w:rPr>
-          <w:rtl w:val="0"/>
-        </w:rPr>
-      </w:r>
-    </w:p>
-    <w:p>
-      <w:pPr>
-        <w:rPr/>
-      </w:pPr>
-      <w:r>
-        <w:rPr>
-          <w:rtl w:val="0"/>
-        </w:rPr>
-      </w:r>
-    </w:p>
-    <w:p>
-      <w:pPr>
-        <w:rPr/>
-      </w:pPr>
-      <w:r>
-        <w:rPr>
-          <w:rtl w:val="0"/>
-        </w:rPr>
-      </w:r>
-    </w:p>
-    <w:p>
-      <w:pPr>
-        <w:rPr/>
-      </w:pPr>
-      <w:r>
-        <w:rPr>
-          <w:rtl w:val="0"/>
-        </w:rPr>
         <w:t xml:space="preserve">Special Cards:</w:t>
         <w:br w:type="textWrapping"/>
       </w:r>
@@ -665,37 +495,547 @@
         <w:rPr>
           <w:rtl w:val="0"/>
         </w:rPr>
-        <w:t xml:space="preserve">(slow) </w:t>
-      </w:r>
-    </w:p>
-    <w:p>
-      <w:pPr>
-        <w:rPr/>
-      </w:pPr>
-      <w:r>
-        <w:rPr>
-          <w:rtl w:val="0"/>
-        </w:rPr>
-      </w:r>
-    </w:p>
-    <w:p>
-      <w:pPr>
-        <w:rPr/>
-      </w:pPr>
-      <w:r>
-        <w:rPr>
-          <w:rtl w:val="0"/>
-        </w:rPr>
-      </w:r>
-    </w:p>
-    <w:p>
-      <w:pPr>
-        <w:rPr/>
-      </w:pPr>
-      <w:r>
-        <w:rPr>
-          <w:rtl w:val="0"/>
-        </w:rPr>
+        <w:t xml:space="preserve">(slow) Redraw Special - Special cards as an extra draw card, can be useful if a player does not have a desired card and wish to take a chance at drawing a particular card they may need i.e. perhaps a Draw(face) card lies at the top of your card library….</w:t>
+      </w:r>
+    </w:p>
+    <w:p>
+      <w:pPr>
+        <w:rPr/>
+      </w:pPr>
+      <w:r>
+        <w:rPr>
+          <w:rtl w:val="0"/>
+        </w:rPr>
+      </w:r>
+    </w:p>
+    <w:p>
+      <w:pPr>
+        <w:rPr/>
+      </w:pPr>
+      <w:r>
+        <w:rPr>
+          <w:rtl w:val="0"/>
+        </w:rPr>
+      </w:r>
+    </w:p>
+    <w:p>
+      <w:pPr>
+        <w:rPr/>
+      </w:pPr>
+      <w:r>
+        <w:rPr>
+          <w:rtl w:val="0"/>
+        </w:rPr>
+      </w:r>
+    </w:p>
+    <w:p>
+      <w:pPr>
+        <w:rPr/>
+      </w:pPr>
+      <w:r>
+        <w:rPr>
+          <w:rtl w:val="0"/>
+        </w:rPr>
+      </w:r>
+    </w:p>
+    <w:p>
+      <w:pPr>
+        <w:rPr/>
+      </w:pPr>
+      <w:r>
+        <w:rPr>
+          <w:rtl w:val="0"/>
+        </w:rPr>
+      </w:r>
+    </w:p>
+    <w:p>
+      <w:pPr>
+        <w:rPr/>
+      </w:pPr>
+      <w:r>
+        <w:rPr>
+          <w:rtl w:val="0"/>
+        </w:rPr>
+      </w:r>
+    </w:p>
+    <w:p>
+      <w:pPr>
+        <w:rPr/>
+      </w:pPr>
+      <w:r>
+        <w:rPr>
+          <w:rtl w:val="0"/>
+        </w:rPr>
+      </w:r>
+    </w:p>
+    <w:p>
+      <w:pPr>
+        <w:rPr/>
+      </w:pPr>
+      <w:r>
+        <w:rPr>
+          <w:rtl w:val="0"/>
+        </w:rPr>
+      </w:r>
+    </w:p>
+    <w:p>
+      <w:pPr>
+        <w:rPr/>
+      </w:pPr>
+      <w:r>
+        <w:rPr>
+          <w:rtl w:val="0"/>
+        </w:rPr>
+      </w:r>
+    </w:p>
+    <w:p>
+      <w:pPr>
+        <w:rPr/>
+      </w:pPr>
+      <w:r>
+        <w:rPr>
+          <w:rtl w:val="0"/>
+        </w:rPr>
+      </w:r>
+    </w:p>
+    <w:p>
+      <w:pPr>
+        <w:rPr/>
+      </w:pPr>
+      <w:r>
+        <w:rPr>
+          <w:rtl w:val="0"/>
+        </w:rPr>
+      </w:r>
+    </w:p>
+    <w:p>
+      <w:pPr>
+        <w:rPr/>
+      </w:pPr>
+      <w:r>
+        <w:rPr>
+          <w:rtl w:val="0"/>
+        </w:rPr>
+      </w:r>
+    </w:p>
+    <w:p>
+      <w:pPr>
+        <w:rPr/>
+      </w:pPr>
+      <w:r>
+        <w:rPr>
+          <w:rtl w:val="0"/>
+        </w:rPr>
+      </w:r>
+    </w:p>
+    <w:p>
+      <w:pPr>
+        <w:rPr/>
+      </w:pPr>
+      <w:r>
+        <w:rPr>
+          <w:rtl w:val="0"/>
+        </w:rPr>
+      </w:r>
+    </w:p>
+    <w:p>
+      <w:pPr>
+        <w:rPr/>
+      </w:pPr>
+      <w:r>
+        <w:rPr>
+          <w:rtl w:val="0"/>
+        </w:rPr>
+      </w:r>
+    </w:p>
+    <w:p>
+      <w:pPr>
+        <w:rPr/>
+      </w:pPr>
+      <w:r>
+        <w:rPr>
+          <w:rtl w:val="0"/>
+        </w:rPr>
+      </w:r>
+    </w:p>
+    <w:p>
+      <w:pPr>
+        <w:rPr/>
+      </w:pPr>
+      <w:r>
+        <w:rPr>
+          <w:rtl w:val="0"/>
+        </w:rPr>
+      </w:r>
+    </w:p>
+    <w:p>
+      <w:pPr>
+        <w:rPr/>
+      </w:pPr>
+      <w:r>
+        <w:rPr>
+          <w:rtl w:val="0"/>
+        </w:rPr>
+      </w:r>
+    </w:p>
+    <w:p>
+      <w:pPr>
+        <w:rPr/>
+      </w:pPr>
+      <w:r>
+        <w:rPr>
+          <w:rtl w:val="0"/>
+        </w:rPr>
+      </w:r>
+    </w:p>
+    <w:p>
+      <w:pPr>
+        <w:jc w:val="right"/>
+        <w:rPr/>
+      </w:pPr>
+      <w:r>
+        <w:rPr>
+          <w:rtl w:val="0"/>
+        </w:rPr>
+        <w:t xml:space="preserve">TYLER W. BELAIR</w:t>
+      </w:r>
+    </w:p>
+    <w:p>
+      <w:pPr>
+        <w:jc w:val="right"/>
+        <w:rPr/>
+      </w:pPr>
+      <w:r>
+        <w:rPr>
+          <w:rtl w:val="0"/>
+        </w:rPr>
+        <w:t xml:space="preserve">STUDENT ID# - 991561958</w:t>
+      </w:r>
+    </w:p>
+    <w:p>
+      <w:pPr>
+        <w:jc w:val="right"/>
+        <w:rPr/>
+      </w:pPr>
+      <w:r>
+        <w:rPr>
+          <w:rtl w:val="0"/>
+        </w:rPr>
+        <w:t xml:space="preserve">GROUP MEMBERS - SELF</w:t>
+      </w:r>
+    </w:p>
+    <w:p>
+      <w:pPr>
+        <w:rPr/>
+      </w:pPr>
+      <w:r>
+        <w:rPr>
+          <w:rtl w:val="0"/>
+        </w:rPr>
+        <w:t xml:space="preserve">SOFTWARE DESIGN FUNDAMENTALS - PROJECT 1</w:t>
+      </w:r>
+    </w:p>
+    <w:p>
+      <w:pPr>
+        <w:rPr/>
+      </w:pPr>
+      <w:r>
+        <w:rPr>
+          <w:rtl w:val="0"/>
+        </w:rPr>
+      </w:r>
+    </w:p>
+    <w:p>
+      <w:pPr>
+        <w:rPr/>
+      </w:pPr>
+      <w:r>
+        <w:rPr>
+          <w:rtl w:val="0"/>
+        </w:rPr>
+      </w:r>
+    </w:p>
+    <w:p>
+      <w:pPr>
+        <w:rPr/>
+      </w:pPr>
+      <w:r>
+        <w:rPr>
+          <w:rtl w:val="0"/>
+        </w:rPr>
+        <w:t xml:space="preserve">PROJECT DESCRIPTION</w:t>
+      </w:r>
+    </w:p>
+    <w:p>
+      <w:pPr>
+        <w:rPr/>
+      </w:pPr>
+      <w:r>
+        <w:rPr>
+          <w:rtl w:val="0"/>
+        </w:rPr>
+      </w:r>
+    </w:p>
+    <w:p>
+      <w:pPr>
+        <w:rPr/>
+      </w:pPr>
+      <w:r>
+        <w:rPr>
+          <w:rtl w:val="0"/>
+        </w:rPr>
+        <w:t xml:space="preserve">.magic (dot magic) is modeled after the exceptionally famous existing trading card game Magic: The Gathering. However this game will not entail  the same level of mechanics and card interplay. This game will be a “short tutorial” version implemented through the use of Intellij with a few special cards to enact some interaction between player(s) and/or computer simulated player as well as provide acceptable wincon/losecon’s to make it interesting to play.</w:t>
+      </w:r>
+    </w:p>
+    <w:p>
+      <w:pPr>
+        <w:rPr/>
+      </w:pPr>
+      <w:r>
+        <w:rPr>
+          <w:rtl w:val="0"/>
+        </w:rPr>
+      </w:r>
+    </w:p>
+    <w:p>
+      <w:pPr>
+        <w:rPr/>
+      </w:pPr>
+      <w:r>
+        <w:rPr>
+          <w:rtl w:val="0"/>
+        </w:rPr>
+        <w:t xml:space="preserve">PROJECT SCOPE</w:t>
+      </w:r>
+    </w:p>
+    <w:p>
+      <w:pPr>
+        <w:rPr/>
+      </w:pPr>
+      <w:r>
+        <w:rPr>
+          <w:rtl w:val="0"/>
+        </w:rPr>
+      </w:r>
+    </w:p>
+    <w:p>
+      <w:pPr>
+        <w:rPr/>
+      </w:pPr>
+      <w:r>
+        <w:rPr>
+          <w:rtl w:val="0"/>
+        </w:rPr>
+        <w:t xml:space="preserve">The project scope will allow for sustainability, creative gameplay interpretations as well as a strict guidelines towards standardised coding practices. To accomplish these goals the group member has chosen Java to utilize its vast libraries and applets accessible to everyone with an appropriate IDE. The project itself will be complete once the system enables a player to achieve a win/lose condition against another player and/or another computer.</w:t>
+      </w:r>
+    </w:p>
+    <w:p>
+      <w:pPr>
+        <w:rPr/>
+      </w:pPr>
+      <w:r>
+        <w:rPr>
+          <w:rtl w:val="0"/>
+        </w:rPr>
+      </w:r>
+    </w:p>
+    <w:p>
+      <w:pPr>
+        <w:rPr/>
+      </w:pPr>
+      <w:r>
+        <w:rPr>
+          <w:rtl w:val="0"/>
+        </w:rPr>
+        <w:t xml:space="preserve">GITHUB REPOSITORY URL:</w:t>
+      </w:r>
+    </w:p>
+    <w:p>
+      <w:pPr>
+        <w:rPr/>
+      </w:pPr>
+      <w:r>
+        <w:rPr>
+          <w:rtl w:val="0"/>
+        </w:rPr>
+      </w:r>
+    </w:p>
+    <w:p>
+      <w:pPr>
+        <w:rPr/>
+      </w:pPr>
+      <w:hyperlink r:id="rId6">
+        <w:r>
+          <w:rPr>
+            <w:color w:val="1155cc"/>
+            <w:u w:val="single"/>
+            <w:rtl w:val="0"/>
+          </w:rPr>
+          <w:t xml:space="preserve">https://github.com/Yldraziw/Sheridan_Code.git</w:t>
+        </w:r>
+      </w:hyperlink>
+      <w:r>
+        <w:rPr>
+          <w:rtl w:val="0"/>
+        </w:rPr>
+        <w:t xml:space="preserve"> (please request service should the link not work!)</w:t>
+      </w:r>
+    </w:p>
+    <w:p>
+      <w:pPr>
+        <w:rPr/>
+      </w:pPr>
+      <w:r>
+        <w:rPr>
+          <w:rtl w:val="0"/>
+        </w:rPr>
+      </w:r>
+    </w:p>
+    <w:p>
+      <w:pPr>
+        <w:rPr/>
+      </w:pPr>
+      <w:r>
+        <w:rPr>
+          <w:rtl w:val="0"/>
+        </w:rPr>
+        <w:t xml:space="preserve">CODING STANDARDS</w:t>
+      </w:r>
+    </w:p>
+    <w:p>
+      <w:pPr>
+        <w:rPr/>
+      </w:pPr>
+      <w:r>
+        <w:rPr>
+          <w:rtl w:val="0"/>
+        </w:rPr>
+      </w:r>
+    </w:p>
+    <w:p>
+      <w:pPr>
+        <w:rPr/>
+      </w:pPr>
+      <w:r>
+        <w:rPr>
+          <w:rtl w:val="0"/>
+        </w:rPr>
+        <w:t xml:space="preserve">This project will utilize the IDE IntelliJ to operate, play, debug errors and create enticing interplay between player and game system. IntelliJ is chosen for its in-depth libraries, modules and accessible utilities as well as conforming to a strict encapsulated class-based program. </w:t>
+      </w:r>
+    </w:p>
+    <w:p>
+      <w:pPr>
+        <w:rPr/>
+      </w:pPr>
+      <w:r>
+        <w:rPr>
+          <w:rtl w:val="0"/>
+        </w:rPr>
+      </w:r>
+    </w:p>
+    <w:p>
+      <w:pPr>
+        <w:rPr/>
+      </w:pPr>
+      <w:r>
+        <w:rPr>
+          <w:rtl w:val="0"/>
+        </w:rPr>
+      </w:r>
+    </w:p>
+    <w:p>
+      <w:pPr>
+        <w:rPr/>
+      </w:pPr>
+      <w:r>
+        <w:rPr>
+          <w:rtl w:val="0"/>
+        </w:rPr>
+        <w:t xml:space="preserve">BASECODE WRITE-UP</w:t>
+      </w:r>
+    </w:p>
+    <w:p>
+      <w:pPr>
+        <w:rPr/>
+      </w:pPr>
+      <w:r>
+        <w:rPr>
+          <w:rtl w:val="0"/>
+        </w:rPr>
+      </w:r>
+    </w:p>
+    <w:p>
+      <w:pPr>
+        <w:rPr/>
+      </w:pPr>
+      <w:r>
+        <w:rPr>
+          <w:rtl w:val="0"/>
+        </w:rPr>
+        <w:t xml:space="preserve">Encapsulation - Each module of this game will include as many mutators and accessors as required to provide the most strict Data encapsulation. I would not want my player (or computer) to suddenly gain a wincon advantage due to faulty coding logic!</w:t>
+      </w:r>
+    </w:p>
+    <w:p>
+      <w:pPr>
+        <w:rPr/>
+      </w:pPr>
+      <w:r>
+        <w:rPr>
+          <w:rtl w:val="0"/>
+        </w:rPr>
+      </w:r>
+    </w:p>
+    <w:p>
+      <w:pPr>
+        <w:rPr/>
+      </w:pPr>
+      <w:r>
+        <w:rPr>
+          <w:rtl w:val="0"/>
+        </w:rPr>
+        <w:t xml:space="preserve">Delegation - Each module of this game will also house 1-2 specific rule sets and no other module will be given a “say” in what each other module does. SImilarly the total function of each module will be sent to the “game stack” which will be separately controlled by a “stack engine” to determine the best course of action regarding game play, card play and rule modifications.</w:t>
+      </w:r>
+    </w:p>
+    <w:p>
+      <w:pPr>
+        <w:rPr/>
+      </w:pPr>
+      <w:r>
+        <w:rPr>
+          <w:rtl w:val="0"/>
+        </w:rPr>
+      </w:r>
+    </w:p>
+    <w:p>
+      <w:pPr>
+        <w:rPr/>
+      </w:pPr>
+      <w:r>
+        <w:rPr>
+          <w:rtl w:val="0"/>
+        </w:rPr>
+        <w:t xml:space="preserve">POTENTIAL PROBLEMS/TECHNICAL DIFFICULTIES</w:t>
+      </w:r>
+    </w:p>
+    <w:p>
+      <w:pPr>
+        <w:rPr/>
+      </w:pPr>
+      <w:r>
+        <w:rPr>
+          <w:rtl w:val="0"/>
+        </w:rPr>
+      </w:r>
+    </w:p>
+    <w:p>
+      <w:pPr>
+        <w:rPr/>
+      </w:pPr>
+      <w:r>
+        <w:rPr>
+          <w:rtl w:val="0"/>
+        </w:rPr>
+        <w:t xml:space="preserve">To my knowledge the entirety of this “game” will take place in a module called “STACK_ENGINE” this module will comprise the “turn base” that will be implemented in this game. The unfortunate part about this is that I am relying on a particular “clock” value during interplay and there may arise difficulties in executing this “clock” without errors.</w:t>
       </w:r>
     </w:p>
     <w:p>

</xml_diff>